<commit_message>
feat: soft skills self-knowledge diary update
</commit_message>
<xml_diff>
--- a/soft-skills/20220316 Curriculo-de-falhas.docx
+++ b/soft-skills/20220316 Curriculo-de-falhas.docx
@@ -67,7 +67,7 @@
                   </pic:nvPicPr>
                   <pic:blipFill>
                     <a:blip r:embed="rId2"/>
-                    <a:srcRect l="19779" t="10986" r="19779" b="24174"/>
+                    <a:srcRect l="19782" t="10986" r="19782" b="24175"/>
                     <a:stretch>
                       <a:fillRect/>
                     </a:stretch>
@@ -102,7 +102,7 @@
     </w:p>
     <w:p>
       <w:pPr>
-        <w:pStyle w:val="Normal1"/>
+        <w:pStyle w:val="LOnormal"/>
         <w:ind w:right="622" w:hanging="0"/>
         <w:rPr>
           <w:color w:val="000000"/>
@@ -121,7 +121,7 @@
     </w:p>
     <w:p>
       <w:pPr>
-        <w:pStyle w:val="Normal1"/>
+        <w:pStyle w:val="LOnormal"/>
         <w:ind w:right="622" w:hanging="0"/>
         <w:rPr>
           <w:color w:val="000000"/>
@@ -139,7 +139,7 @@
     </w:p>
     <w:p>
       <w:pPr>
-        <w:pStyle w:val="Normal1"/>
+        <w:pStyle w:val="LOnormal"/>
         <w:ind w:right="622" w:hanging="0"/>
         <w:rPr>
           <w:color w:val="000000"/>
@@ -158,7 +158,7 @@
     </w:p>
     <w:p>
       <w:pPr>
-        <w:pStyle w:val="Normal1"/>
+        <w:pStyle w:val="LOnormal"/>
         <w:ind w:right="622" w:hanging="0"/>
         <w:rPr>
           <w:b/>
@@ -179,7 +179,7 @@
     </w:p>
     <w:p>
       <w:pPr>
-        <w:pStyle w:val="Normal1"/>
+        <w:pStyle w:val="LOnormal"/>
         <w:ind w:right="622" w:hanging="0"/>
         <w:rPr>
           <w:color w:val="000000"/>
@@ -199,7 +199,7 @@
     </w:p>
     <w:p>
       <w:pPr>
-        <w:pStyle w:val="Normal1"/>
+        <w:pStyle w:val="LOnormal"/>
         <w:ind w:right="622" w:hanging="0"/>
         <w:rPr/>
       </w:pPr>
@@ -209,7 +209,7 @@
     </w:p>
     <w:p>
       <w:pPr>
-        <w:pStyle w:val="Normal1"/>
+        <w:pStyle w:val="LOnormal"/>
         <w:ind w:right="622" w:hanging="0"/>
         <w:rPr>
           <w:b/>
@@ -228,7 +228,7 @@
     </w:p>
     <w:p>
       <w:pPr>
-        <w:pStyle w:val="Normal1"/>
+        <w:pStyle w:val="LOnormal"/>
         <w:ind w:right="622" w:hanging="0"/>
         <w:rPr>
           <w:b/>
@@ -245,21 +245,12 @@
           <w:sz w:val="20"/>
           <w:szCs w:val="20"/>
         </w:rPr>
-        <w:t xml:space="preserve">Nome: </w:t>
-      </w:r>
-      <w:r>
-        <w:rPr>
-          <w:b/>
-          <w:color w:val="000000"/>
-          <w:sz w:val="20"/>
-          <w:szCs w:val="20"/>
-        </w:rPr>
-        <w:t>Mário Júnior</w:t>
-      </w:r>
-    </w:p>
-    <w:p>
-      <w:pPr>
-        <w:pStyle w:val="Normal1"/>
+        <w:t>Nome: Mário Júnior</w:t>
+      </w:r>
+    </w:p>
+    <w:p>
+      <w:pPr>
+        <w:pStyle w:val="LOnormal"/>
         <w:ind w:right="622" w:hanging="0"/>
         <w:rPr>
           <w:b/>
@@ -276,21 +267,12 @@
           <w:sz w:val="20"/>
           <w:szCs w:val="20"/>
         </w:rPr>
-        <w:t xml:space="preserve">Data de criação do Currículo: </w:t>
-      </w:r>
-      <w:r>
-        <w:rPr>
-          <w:b/>
-          <w:color w:val="000000"/>
-          <w:sz w:val="20"/>
-          <w:szCs w:val="20"/>
-        </w:rPr>
-        <w:t>16/03/2022</w:t>
-      </w:r>
-    </w:p>
-    <w:p>
-      <w:pPr>
-        <w:pStyle w:val="Normal1"/>
+        <w:t>Data de criação do Currículo: 16/03/2022</w:t>
+      </w:r>
+    </w:p>
+    <w:p>
+      <w:pPr>
+        <w:pStyle w:val="LOnormal"/>
         <w:ind w:right="622" w:hanging="0"/>
         <w:rPr>
           <w:b/>
@@ -307,21 +289,12 @@
           <w:sz w:val="20"/>
           <w:szCs w:val="20"/>
         </w:rPr>
-        <w:t xml:space="preserve">Turma/tribo: </w:t>
-      </w:r>
-      <w:r>
-        <w:rPr>
-          <w:b/>
-          <w:color w:val="000000"/>
-          <w:sz w:val="20"/>
-          <w:szCs w:val="20"/>
-        </w:rPr>
-        <w:t>XP / B</w:t>
-      </w:r>
-    </w:p>
-    <w:p>
-      <w:pPr>
-        <w:pStyle w:val="Normal1"/>
+        <w:t>Turma/tribo: XP / B</w:t>
+      </w:r>
+    </w:p>
+    <w:p>
+      <w:pPr>
+        <w:pStyle w:val="LOnormal"/>
         <w:ind w:right="622" w:hanging="0"/>
         <w:rPr>
           <w:b/>
@@ -342,7 +315,7 @@
     </w:p>
     <w:p>
       <w:pPr>
-        <w:pStyle w:val="Normal1"/>
+        <w:pStyle w:val="LOnormal"/>
         <w:ind w:right="622" w:hanging="0"/>
         <w:rPr>
           <w:b/>
@@ -363,7 +336,7 @@
     </w:p>
     <w:p>
       <w:pPr>
-        <w:pStyle w:val="Normal1"/>
+        <w:pStyle w:val="LOnormal"/>
         <w:ind w:right="622" w:hanging="0"/>
         <w:rPr>
           <w:b/>
@@ -386,7 +359,7 @@
     </w:p>
     <w:p>
       <w:pPr>
-        <w:pStyle w:val="Normal1"/>
+        <w:pStyle w:val="LOnormal"/>
         <w:ind w:right="622" w:hanging="0"/>
         <w:jc w:val="both"/>
         <w:rPr>
@@ -407,7 +380,7 @@
     </w:p>
     <w:p>
       <w:pPr>
-        <w:pStyle w:val="Normal1"/>
+        <w:pStyle w:val="LOnormal"/>
         <w:numPr>
           <w:ilvl w:val="0"/>
           <w:numId w:val="1"/>
@@ -442,7 +415,7 @@
     </w:p>
     <w:p>
       <w:pPr>
-        <w:pStyle w:val="Normal1"/>
+        <w:pStyle w:val="LOnormal"/>
         <w:numPr>
           <w:ilvl w:val="0"/>
           <w:numId w:val="1"/>
@@ -477,7 +450,7 @@
     </w:p>
     <w:p>
       <w:pPr>
-        <w:pStyle w:val="Normal1"/>
+        <w:pStyle w:val="LOnormal"/>
         <w:numPr>
           <w:ilvl w:val="0"/>
           <w:numId w:val="1"/>
@@ -512,7 +485,7 @@
     </w:p>
     <w:p>
       <w:pPr>
-        <w:pStyle w:val="Normal1"/>
+        <w:pStyle w:val="LOnormal"/>
         <w:numPr>
           <w:ilvl w:val="0"/>
           <w:numId w:val="1"/>
@@ -547,7 +520,7 @@
     </w:p>
     <w:p>
       <w:pPr>
-        <w:pStyle w:val="Normal1"/>
+        <w:pStyle w:val="LOnormal"/>
         <w:numPr>
           <w:ilvl w:val="0"/>
           <w:numId w:val="1"/>
@@ -582,7 +555,7 @@
     </w:p>
     <w:p>
       <w:pPr>
-        <w:pStyle w:val="Normal1"/>
+        <w:pStyle w:val="LOnormal"/>
         <w:numPr>
           <w:ilvl w:val="0"/>
           <w:numId w:val="1"/>
@@ -617,7 +590,7 @@
     </w:p>
     <w:p>
       <w:pPr>
-        <w:pStyle w:val="Normal1"/>
+        <w:pStyle w:val="LOnormal"/>
         <w:ind w:right="622" w:hanging="0"/>
         <w:jc w:val="both"/>
         <w:rPr>
@@ -631,13 +604,12 @@
           <w:color w:val="000000"/>
           <w:sz w:val="20"/>
           <w:szCs w:val="20"/>
-          <w:shd w:fill="auto" w:val="clear"/>
-        </w:rPr>
-      </w:r>
-    </w:p>
-    <w:p>
-      <w:pPr>
-        <w:pStyle w:val="Normal1"/>
+        </w:rPr>
+      </w:r>
+    </w:p>
+    <w:p>
+      <w:pPr>
+        <w:pStyle w:val="LOnormal"/>
         <w:ind w:right="622" w:hanging="0"/>
         <w:jc w:val="both"/>
         <w:rPr>
@@ -658,7 +630,7 @@
     </w:p>
     <w:p>
       <w:pPr>
-        <w:pStyle w:val="Normal1"/>
+        <w:pStyle w:val="LOnormal"/>
         <w:ind w:right="622" w:hanging="0"/>
         <w:jc w:val="both"/>
         <w:rPr>
@@ -672,13 +644,12 @@
           <w:color w:val="000000"/>
           <w:sz w:val="20"/>
           <w:szCs w:val="20"/>
-          <w:shd w:fill="auto" w:val="clear"/>
-        </w:rPr>
-      </w:r>
-    </w:p>
-    <w:p>
-      <w:pPr>
-        <w:pStyle w:val="Normal1"/>
+        </w:rPr>
+      </w:r>
+    </w:p>
+    <w:p>
+      <w:pPr>
+        <w:pStyle w:val="LOnormal"/>
         <w:ind w:right="622" w:hanging="0"/>
         <w:jc w:val="both"/>
         <w:rPr>
@@ -713,9 +684,9 @@
         <w:tblLook w:val="0600"/>
       </w:tblPr>
       <w:tblGrid>
-        <w:gridCol w:w="1725"/>
+        <w:gridCol w:w="1724"/>
         <w:gridCol w:w="1665"/>
-        <w:gridCol w:w="1717"/>
+        <w:gridCol w:w="1718"/>
         <w:gridCol w:w="1717"/>
         <w:gridCol w:w="1718"/>
         <w:gridCol w:w="1717"/>
@@ -738,7 +709,7 @@
           </w:tcPr>
           <w:p>
             <w:pPr>
-              <w:pStyle w:val="Normal1"/>
+              <w:pStyle w:val="LOnormal"/>
               <w:widowControl w:val="false"/>
               <w:spacing w:lineRule="auto" w:line="240"/>
               <w:jc w:val="center"/>
@@ -767,7 +738,7 @@
         <w:trPr/>
         <w:tc>
           <w:tcPr>
-            <w:tcW w:w="1725" w:type="dxa"/>
+            <w:tcW w:w="1724" w:type="dxa"/>
             <w:tcBorders>
               <w:top w:val="single" w:sz="8" w:space="0" w:color="000000"/>
               <w:left w:val="single" w:sz="8" w:space="0" w:color="000000"/>
@@ -778,7 +749,7 @@
           </w:tcPr>
           <w:p>
             <w:pPr>
-              <w:pStyle w:val="Normal1"/>
+              <w:pStyle w:val="LOnormal"/>
               <w:widowControl w:val="false"/>
               <w:spacing w:lineRule="auto" w:line="240"/>
               <w:jc w:val="center"/>
@@ -825,7 +796,7 @@
           </w:tcPr>
           <w:p>
             <w:pPr>
-              <w:pStyle w:val="Normal1"/>
+              <w:pStyle w:val="LOnormal"/>
               <w:widowControl w:val="false"/>
               <w:spacing w:lineRule="auto" w:line="240"/>
               <w:jc w:val="center"/>
@@ -851,7 +822,7 @@
         </w:tc>
         <w:tc>
           <w:tcPr>
-            <w:tcW w:w="1717" w:type="dxa"/>
+            <w:tcW w:w="1718" w:type="dxa"/>
             <w:tcBorders>
               <w:top w:val="single" w:sz="8" w:space="0" w:color="000000"/>
               <w:left w:val="single" w:sz="8" w:space="0" w:color="000000"/>
@@ -862,7 +833,7 @@
           </w:tcPr>
           <w:p>
             <w:pPr>
-              <w:pStyle w:val="Normal1"/>
+              <w:pStyle w:val="LOnormal"/>
               <w:widowControl w:val="false"/>
               <w:spacing w:lineRule="auto" w:line="240"/>
               <w:jc w:val="center"/>
@@ -899,7 +870,7 @@
           </w:tcPr>
           <w:p>
             <w:pPr>
-              <w:pStyle w:val="Normal1"/>
+              <w:pStyle w:val="LOnormal"/>
               <w:widowControl w:val="false"/>
               <w:spacing w:lineRule="auto" w:line="240"/>
               <w:jc w:val="center"/>
@@ -936,7 +907,7 @@
           </w:tcPr>
           <w:p>
             <w:pPr>
-              <w:pStyle w:val="Normal1"/>
+              <w:pStyle w:val="LOnormal"/>
               <w:widowControl w:val="false"/>
               <w:spacing w:lineRule="auto" w:line="240"/>
               <w:jc w:val="center"/>
@@ -961,7 +932,7 @@
           </w:p>
           <w:p>
             <w:pPr>
-              <w:pStyle w:val="Normal1"/>
+              <w:pStyle w:val="LOnormal"/>
               <w:widowControl w:val="false"/>
               <w:spacing w:lineRule="auto" w:line="240"/>
               <w:jc w:val="center"/>
@@ -974,7 +945,12 @@
               </w:rPr>
             </w:pPr>
             <w:r>
-              <w:rPr/>
+              <w:rPr>
+                <w:b/>
+                <w:color w:val="000000"/>
+                <w:sz w:val="20"/>
+                <w:szCs w:val="20"/>
+              </w:rPr>
             </w:r>
           </w:p>
         </w:tc>
@@ -992,7 +968,7 @@
           </w:tcPr>
           <w:p>
             <w:pPr>
-              <w:pStyle w:val="Normal1"/>
+              <w:pStyle w:val="LOnormal"/>
               <w:widowControl w:val="false"/>
               <w:spacing w:lineRule="auto" w:line="240"/>
               <w:jc w:val="center"/>
@@ -1022,7 +998,7 @@
         <w:trPr/>
         <w:tc>
           <w:tcPr>
-            <w:tcW w:w="1725" w:type="dxa"/>
+            <w:tcW w:w="1724" w:type="dxa"/>
             <w:tcBorders>
               <w:left w:val="single" w:sz="8" w:space="0" w:color="000000"/>
               <w:bottom w:val="single" w:sz="8" w:space="0" w:color="000000"/>
@@ -1032,7 +1008,7 @@
           </w:tcPr>
           <w:p>
             <w:pPr>
-              <w:pStyle w:val="Normal1"/>
+              <w:pStyle w:val="LOnormal"/>
               <w:widowControl w:val="false"/>
               <w:spacing w:lineRule="auto" w:line="240"/>
               <w:rPr>
@@ -1059,7 +1035,7 @@
           </w:tcPr>
           <w:p>
             <w:pPr>
-              <w:pStyle w:val="Normal1"/>
+              <w:pStyle w:val="LOnormal"/>
               <w:widowControl w:val="false"/>
               <w:spacing w:lineRule="auto" w:line="240"/>
               <w:rPr>
@@ -1076,7 +1052,7 @@
         </w:tc>
         <w:tc>
           <w:tcPr>
-            <w:tcW w:w="1717" w:type="dxa"/>
+            <w:tcW w:w="1718" w:type="dxa"/>
             <w:tcBorders>
               <w:left w:val="single" w:sz="8" w:space="0" w:color="000000"/>
               <w:bottom w:val="single" w:sz="8" w:space="0" w:color="000000"/>
@@ -1086,7 +1062,7 @@
           </w:tcPr>
           <w:p>
             <w:pPr>
-              <w:pStyle w:val="Normal1"/>
+              <w:pStyle w:val="LOnormal"/>
               <w:widowControl w:val="false"/>
               <w:spacing w:lineRule="auto" w:line="240"/>
               <w:rPr>
@@ -1113,7 +1089,7 @@
           </w:tcPr>
           <w:p>
             <w:pPr>
-              <w:pStyle w:val="Normal1"/>
+              <w:pStyle w:val="LOnormal"/>
               <w:widowControl w:val="false"/>
               <w:spacing w:lineRule="auto" w:line="240"/>
               <w:rPr>
@@ -1140,7 +1116,7 @@
           </w:tcPr>
           <w:p>
             <w:pPr>
-              <w:pStyle w:val="Normal1"/>
+              <w:pStyle w:val="LOnormal"/>
               <w:widowControl w:val="false"/>
               <w:spacing w:lineRule="auto" w:line="240"/>
               <w:rPr>
@@ -1167,7 +1143,7 @@
           </w:tcPr>
           <w:p>
             <w:pPr>
-              <w:pStyle w:val="Normal1"/>
+              <w:pStyle w:val="LOnormal"/>
               <w:widowControl w:val="false"/>
               <w:spacing w:lineRule="auto" w:line="240"/>
               <w:rPr>
@@ -1187,7 +1163,7 @@
         <w:trPr/>
         <w:tc>
           <w:tcPr>
-            <w:tcW w:w="1725" w:type="dxa"/>
+            <w:tcW w:w="1724" w:type="dxa"/>
             <w:tcBorders>
               <w:left w:val="single" w:sz="8" w:space="0" w:color="000000"/>
               <w:bottom w:val="single" w:sz="8" w:space="0" w:color="000000"/>
@@ -1197,7 +1173,7 @@
           </w:tcPr>
           <w:p>
             <w:pPr>
-              <w:pStyle w:val="Normal1"/>
+              <w:pStyle w:val="LOnormal"/>
               <w:widowControl w:val="false"/>
               <w:spacing w:lineRule="auto" w:line="240"/>
               <w:rPr>
@@ -1224,7 +1200,7 @@
           </w:tcPr>
           <w:p>
             <w:pPr>
-              <w:pStyle w:val="Normal1"/>
+              <w:pStyle w:val="LOnormal"/>
               <w:widowControl w:val="false"/>
               <w:spacing w:lineRule="auto" w:line="240"/>
               <w:rPr>
@@ -1241,7 +1217,7 @@
         </w:tc>
         <w:tc>
           <w:tcPr>
-            <w:tcW w:w="1717" w:type="dxa"/>
+            <w:tcW w:w="1718" w:type="dxa"/>
             <w:tcBorders>
               <w:left w:val="single" w:sz="8" w:space="0" w:color="000000"/>
               <w:bottom w:val="single" w:sz="8" w:space="0" w:color="000000"/>
@@ -1251,7 +1227,7 @@
           </w:tcPr>
           <w:p>
             <w:pPr>
-              <w:pStyle w:val="Normal1"/>
+              <w:pStyle w:val="LOnormal"/>
               <w:widowControl w:val="false"/>
               <w:spacing w:lineRule="auto" w:line="240"/>
               <w:rPr>
@@ -1278,7 +1254,7 @@
           </w:tcPr>
           <w:p>
             <w:pPr>
-              <w:pStyle w:val="Normal1"/>
+              <w:pStyle w:val="LOnormal"/>
               <w:widowControl w:val="false"/>
               <w:spacing w:lineRule="auto" w:line="240"/>
               <w:rPr>
@@ -1305,7 +1281,7 @@
           </w:tcPr>
           <w:p>
             <w:pPr>
-              <w:pStyle w:val="Normal1"/>
+              <w:pStyle w:val="LOnormal"/>
               <w:widowControl w:val="false"/>
               <w:spacing w:lineRule="auto" w:line="240"/>
               <w:rPr>
@@ -1332,7 +1308,7 @@
           </w:tcPr>
           <w:p>
             <w:pPr>
-              <w:pStyle w:val="Normal1"/>
+              <w:pStyle w:val="LOnormal"/>
               <w:widowControl w:val="false"/>
               <w:spacing w:lineRule="auto" w:line="240"/>
               <w:rPr>
@@ -1351,48 +1327,13 @@
     </w:tbl>
     <w:p>
       <w:pPr>
-        <w:pStyle w:val="Normal1"/>
+        <w:pStyle w:val="LOnormal"/>
         <w:rPr>
           <w:color w:val="3D495C"/>
           <w:sz w:val="20"/>
           <w:szCs w:val="20"/>
           <w:highlight w:val="white"/>
         </w:rPr>
-      </w:pPr>
-      <w:r>
-        <w:rPr>
-          <w:color w:val="3D495C"/>
-          <w:sz w:val="20"/>
-          <w:szCs w:val="20"/>
-          <w:shd w:fill="F9F9F9" w:val="clear"/>
-        </w:rPr>
-      </w:r>
-    </w:p>
-    <w:p>
-      <w:pPr>
-        <w:pStyle w:val="Normal1"/>
-        <w:rPr>
-          <w:color w:val="3D495C"/>
-          <w:sz w:val="20"/>
-          <w:szCs w:val="20"/>
-          <w:highlight w:val="white"/>
-        </w:rPr>
-      </w:pPr>
-      <w:r>
-        <w:rPr>
-          <w:color w:val="3D495C"/>
-          <w:sz w:val="20"/>
-          <w:szCs w:val="20"/>
-          <w:shd w:fill="F9F9F9" w:val="clear"/>
-        </w:rPr>
-      </w:r>
-    </w:p>
-    <w:p>
-      <w:pPr>
-        <w:pStyle w:val="Normal1"/>
-        <w:pageBreakBefore w:val="false"/>
-        <w:ind w:left="0" w:hanging="0"/>
-        <w:rPr/>
       </w:pPr>
       <w:r>
         <w:rPr/>
@@ -1419,7 +1360,7 @@
 <w:ftr xmlns:o="urn:schemas-microsoft-com:office:office" xmlns:r="http://schemas.openxmlformats.org/officeDocument/2006/relationships" xmlns:v="urn:schemas-microsoft-com:vml" xmlns:w="http://schemas.openxmlformats.org/wordprocessingml/2006/main" xmlns:w10="urn:schemas-microsoft-com:office:word" xmlns:wp="http://schemas.openxmlformats.org/drawingml/2006/wordprocessingDrawing" xmlns:wps="http://schemas.microsoft.com/office/word/2010/wordprocessingShape" xmlns:wpg="http://schemas.microsoft.com/office/word/2010/wordprocessingGroup" xmlns:mc="http://schemas.openxmlformats.org/markup-compatibility/2006" xmlns:wp14="http://schemas.microsoft.com/office/word/2010/wordprocessingDrawing" xmlns:w14="http://schemas.microsoft.com/office/word/2010/wordml" mc:Ignorable="w14 wp14">
   <w:p>
     <w:pPr>
-      <w:pStyle w:val="Normal1"/>
+      <w:pStyle w:val="LOnormal"/>
       <w:pageBreakBefore w:val="false"/>
       <w:jc w:val="right"/>
       <w:rPr/>
@@ -1438,7 +1379,7 @@
     </w:r>
     <w:r>
       <w:rPr/>
-      <w:t>3</w:t>
+      <w:t>2</w:t>
     </w:r>
     <w:r>
       <w:rPr/>
@@ -1452,7 +1393,7 @@
 <w:ftr xmlns:o="urn:schemas-microsoft-com:office:office" xmlns:r="http://schemas.openxmlformats.org/officeDocument/2006/relationships" xmlns:v="urn:schemas-microsoft-com:vml" xmlns:w="http://schemas.openxmlformats.org/wordprocessingml/2006/main" xmlns:w10="urn:schemas-microsoft-com:office:word" xmlns:wp="http://schemas.openxmlformats.org/drawingml/2006/wordprocessingDrawing" xmlns:wps="http://schemas.microsoft.com/office/word/2010/wordprocessingShape" xmlns:wpg="http://schemas.microsoft.com/office/word/2010/wordprocessingGroup" xmlns:mc="http://schemas.openxmlformats.org/markup-compatibility/2006" xmlns:wp14="http://schemas.microsoft.com/office/word/2010/wordprocessingDrawing" xmlns:w14="http://schemas.microsoft.com/office/word/2010/wordml" mc:Ignorable="w14 wp14">
   <w:p>
     <w:pPr>
-      <w:pStyle w:val="Normal1"/>
+      <w:pStyle w:val="LOnormal"/>
       <w:pageBreakBefore w:val="false"/>
       <w:jc w:val="right"/>
       <w:rPr/>
@@ -1485,7 +1426,7 @@
 <w:hdr xmlns:o="urn:schemas-microsoft-com:office:office" xmlns:r="http://schemas.openxmlformats.org/officeDocument/2006/relationships" xmlns:v="urn:schemas-microsoft-com:vml" xmlns:w="http://schemas.openxmlformats.org/wordprocessingml/2006/main" xmlns:w10="urn:schemas-microsoft-com:office:word" xmlns:wp="http://schemas.openxmlformats.org/drawingml/2006/wordprocessingDrawing" xmlns:wps="http://schemas.microsoft.com/office/word/2010/wordprocessingShape" xmlns:wpg="http://schemas.microsoft.com/office/word/2010/wordprocessingGroup" xmlns:mc="http://schemas.openxmlformats.org/markup-compatibility/2006" xmlns:wp14="http://schemas.microsoft.com/office/word/2010/wordprocessingDrawing" xmlns:w14="http://schemas.microsoft.com/office/word/2010/wordml" mc:Ignorable="w14 wp14">
   <w:p>
     <w:pPr>
-      <w:pStyle w:val="Normal1"/>
+      <w:pStyle w:val="LOnormal"/>
       <w:pageBreakBefore w:val="false"/>
       <w:rPr/>
     </w:pPr>
@@ -1518,7 +1459,7 @@
                 </pic:nvPicPr>
                 <pic:blipFill>
                   <a:blip r:embed="rId1"/>
-                  <a:srcRect l="19779" t="10986" r="19779" b="24174"/>
+                  <a:srcRect l="19782" t="10986" r="19782" b="24175"/>
                   <a:stretch>
                     <a:fillRect/>
                   </a:stretch>
@@ -1818,7 +1759,6 @@
       <w:rPr>
         <w:rFonts w:ascii="Verdana" w:hAnsi="Verdana" w:eastAsia="Verdana" w:cs="Verdana"/>
         <w:color w:val="3C4043"/>
-        <w:sz w:val="22"/>
         <w:szCs w:val="22"/>
         <w:highlight w:val="white"/>
         <w:lang w:val="en" w:eastAsia="zh-CN" w:bidi="hi-IN"/>
@@ -1835,6 +1775,7 @@
     <w:qFormat/>
     <w:pPr>
       <w:widowControl/>
+      <w:suppressAutoHyphens w:val="true"/>
       <w:bidi w:val="0"/>
       <w:spacing w:lineRule="auto" w:line="276" w:before="0" w:after="0"/>
       <w:jc w:val="left"/>
@@ -1851,8 +1792,8 @@
   </w:style>
   <w:style w:type="paragraph" w:styleId="Ttulo1">
     <w:name w:val="Heading 1"/>
-    <w:basedOn w:val="Normal1"/>
-    <w:next w:val="Normal1"/>
+    <w:basedOn w:val="LOnormal"/>
+    <w:next w:val="LOnormal"/>
     <w:qFormat/>
     <w:pPr>
       <w:keepNext w:val="true"/>
@@ -1869,8 +1810,8 @@
   </w:style>
   <w:style w:type="paragraph" w:styleId="Ttulo2">
     <w:name w:val="Heading 2"/>
-    <w:basedOn w:val="Normal1"/>
-    <w:next w:val="Normal1"/>
+    <w:basedOn w:val="LOnormal"/>
+    <w:next w:val="LOnormal"/>
     <w:qFormat/>
     <w:pPr>
       <w:keepNext w:val="true"/>
@@ -1886,8 +1827,8 @@
   </w:style>
   <w:style w:type="paragraph" w:styleId="Ttulo3">
     <w:name w:val="Heading 3"/>
-    <w:basedOn w:val="Normal1"/>
-    <w:next w:val="Normal1"/>
+    <w:basedOn w:val="LOnormal"/>
+    <w:next w:val="LOnormal"/>
     <w:qFormat/>
     <w:pPr>
       <w:keepNext w:val="true"/>
@@ -1904,8 +1845,8 @@
   </w:style>
   <w:style w:type="paragraph" w:styleId="Ttulo4">
     <w:name w:val="Heading 4"/>
-    <w:basedOn w:val="Normal1"/>
-    <w:next w:val="Normal1"/>
+    <w:basedOn w:val="LOnormal"/>
+    <w:next w:val="LOnormal"/>
     <w:qFormat/>
     <w:pPr>
       <w:keepNext w:val="true"/>
@@ -1922,8 +1863,8 @@
   </w:style>
   <w:style w:type="paragraph" w:styleId="Ttulo5">
     <w:name w:val="Heading 5"/>
-    <w:basedOn w:val="Normal1"/>
-    <w:next w:val="Normal1"/>
+    <w:basedOn w:val="LOnormal"/>
+    <w:next w:val="LOnormal"/>
     <w:qFormat/>
     <w:pPr>
       <w:keepNext w:val="true"/>
@@ -1940,8 +1881,8 @@
   </w:style>
   <w:style w:type="paragraph" w:styleId="Ttulo6">
     <w:name w:val="Heading 6"/>
-    <w:basedOn w:val="Normal1"/>
-    <w:next w:val="Normal1"/>
+    <w:basedOn w:val="LOnormal"/>
+    <w:next w:val="LOnormal"/>
     <w:qFormat/>
     <w:pPr>
       <w:keepNext w:val="true"/>
@@ -2014,11 +1955,12 @@
       <w:rFonts w:cs="Lohit Devanagari"/>
     </w:rPr>
   </w:style>
-  <w:style w:type="paragraph" w:styleId="Normal1" w:default="1">
+  <w:style w:type="paragraph" w:styleId="LOnormal" w:default="1">
     <w:name w:val="LO-normal"/>
     <w:qFormat/>
     <w:pPr>
       <w:widowControl/>
+      <w:suppressAutoHyphens w:val="true"/>
       <w:bidi w:val="0"/>
       <w:spacing w:lineRule="auto" w:line="276" w:before="0" w:after="0"/>
       <w:jc w:val="left"/>
@@ -2035,8 +1977,8 @@
   </w:style>
   <w:style w:type="paragraph" w:styleId="Ttulododocumento">
     <w:name w:val="Title"/>
-    <w:basedOn w:val="Normal1"/>
-    <w:next w:val="Normal1"/>
+    <w:basedOn w:val="LOnormal"/>
+    <w:next w:val="LOnormal"/>
     <w:qFormat/>
     <w:pPr>
       <w:keepNext w:val="true"/>
@@ -2052,8 +1994,8 @@
   </w:style>
   <w:style w:type="paragraph" w:styleId="Subttulo">
     <w:name w:val="Subtitle"/>
-    <w:basedOn w:val="Normal1"/>
-    <w:next w:val="Normal1"/>
+    <w:basedOn w:val="LOnormal"/>
+    <w:next w:val="LOnormal"/>
     <w:qFormat/>
     <w:pPr>
       <w:keepNext w:val="true"/>

</xml_diff>